<commit_message>
working on lab concepts
</commit_message>
<xml_diff>
--- a/resistive-circuits-chpt-2/resistive-circuit-notes.docx
+++ b/resistive-circuits-chpt-2/resistive-circuit-notes.docx
@@ -3846,6 +3846,19 @@
         </w:rPr>
         <w:t>KVL:</w:t>
       </w:r>
+      <w:r>
+        <w:rPr>
+          <w:b/>
+        </w:rPr>
+        <w:t xml:space="preserve"> - </w:t>
+      </w:r>
+      <w:r>
+        <w:rPr>
+          <w:b/>
+          <w:highlight w:val="magenta"/>
+        </w:rPr>
+        <w:t>just use the internal loops</w:t>
+      </w:r>
     </w:p>
     <w:p>
       <w:pPr>
@@ -4706,6 +4719,42 @@
     </w:p>
     <w:p>
       <w:pPr>
+        <w:ind w:left="2160"/>
+        <w:outlineLvl w:val="0"/>
+        <w:rPr>
+          <w:color w:val="000000" w:themeColor="text1"/>
+        </w:rPr>
+      </w:pPr>
+      <w:r>
+        <w:rPr>
+          <w:b/>
+          <w:color w:val="000000" w:themeColor="text1"/>
+          <w:highlight w:val="green"/>
+        </w:rPr>
+        <w:t>-</w:t>
+      </w:r>
+      <w:r>
+        <w:rPr>
+          <w:color w:val="000000" w:themeColor="text1"/>
+          <w:highlight w:val="green"/>
+        </w:rPr>
+        <w:t>note about KVL</w:t>
+      </w:r>
+      <w:r>
+        <w:rPr>
+          <w:color w:val="000000" w:themeColor="text1"/>
+        </w:rPr>
+        <w:t xml:space="preserve">: PICK A current and follow it through. </w:t>
+      </w:r>
+      <w:r>
+        <w:rPr>
+          <w:color w:val="000000" w:themeColor="text1"/>
+        </w:rPr>
+        <w:t xml:space="preserve">i.e. i2 goes into v2 and (+) terminal and goes into v1 at (-) terminal.  v2-v1=0; v2=v1. </w:t>
+      </w:r>
+    </w:p>
+    <w:p>
+      <w:pPr>
         <w:ind w:left="1800"/>
         <w:outlineLvl w:val="0"/>
         <w:rPr>
@@ -6042,6 +6091,12 @@
         </w:rPr>
         <w:t>Dependent: small v and I = dependent on the voltage and resistance (circuit elements)</w:t>
       </w:r>
+      <w:r>
+        <w:rPr>
+          <w:color w:val="000000" w:themeColor="text1"/>
+        </w:rPr>
+        <w:t>; denoted by a diamond symbol.</w:t>
+      </w:r>
     </w:p>
     <w:p>
       <w:pPr>
@@ -6095,6 +6150,7 @@
         <w:ind w:left="1440" w:hanging="720"/>
         <w:outlineLvl w:val="0"/>
         <w:rPr>
+          <w:b/>
           <w:color w:val="000000" w:themeColor="text1"/>
         </w:rPr>
       </w:pPr>
@@ -6111,24 +6167,1309 @@
           <w:color w:val="000000" w:themeColor="text1"/>
         </w:rPr>
         <w:tab/>
-        <w:t xml:space="preserve">VCC:  </w:t>
-      </w:r>
-      <w:r>
-        <w:rPr>
-          <w:color w:val="000000" w:themeColor="text1"/>
-        </w:rPr>
-        <w:t xml:space="preserve">voltage controlled current source. </w:t>
+      </w:r>
+      <w:r>
+        <w:rPr>
+          <w:b/>
+          <w:color w:val="000000" w:themeColor="text1"/>
+        </w:rPr>
+        <w:t>Types of dependent sources:</w:t>
+      </w:r>
+    </w:p>
+    <w:p>
+      <w:pPr>
+        <w:ind w:left="1440"/>
+        <w:outlineLvl w:val="0"/>
+        <w:rPr>
+          <w:color w:val="000000" w:themeColor="text1"/>
+        </w:rPr>
+      </w:pPr>
+      <w:r>
+        <w:rPr>
+          <w:b/>
+          <w:color w:val="000000" w:themeColor="text1"/>
+        </w:rPr>
+        <w:t>i</w:t>
+      </w:r>
+      <w:r>
+        <w:rPr>
+          <w:b/>
+          <w:color w:val="000000" w:themeColor="text1"/>
+        </w:rPr>
+        <w:tab/>
+      </w:r>
+      <w:r>
+        <w:rPr>
+          <w:b/>
+          <w:color w:val="000000" w:themeColor="text1"/>
+        </w:rPr>
+        <w:t>VCC</w:t>
+      </w:r>
+      <w:r>
+        <w:rPr>
+          <w:b/>
+          <w:color w:val="000000" w:themeColor="text1"/>
+        </w:rPr>
+        <w:t>S</w:t>
+      </w:r>
+      <w:r>
+        <w:rPr>
+          <w:b/>
+          <w:color w:val="000000" w:themeColor="text1"/>
+        </w:rPr>
+        <w:t xml:space="preserve">:  </w:t>
+      </w:r>
+      <w:r>
+        <w:rPr>
+          <w:color w:val="000000" w:themeColor="text1"/>
+        </w:rPr>
+        <w:t>vol</w:t>
+      </w:r>
+      <w:r>
+        <w:rPr>
+          <w:color w:val="000000" w:themeColor="text1"/>
+        </w:rPr>
+        <w:t>tage controlled current source (open circuit)</w:t>
+      </w:r>
+    </w:p>
+    <w:p>
+      <w:pPr>
+        <w:ind w:left="1440"/>
+        <w:outlineLvl w:val="0"/>
+        <w:rPr>
+          <w:color w:val="000000" w:themeColor="text1"/>
+        </w:rPr>
+      </w:pPr>
+      <w:r>
+        <w:rPr>
+          <w:b/>
+          <w:color w:val="000000" w:themeColor="text1"/>
+        </w:rPr>
+        <w:t>ii.</w:t>
+      </w:r>
+      <w:r>
+        <w:rPr>
+          <w:color w:val="000000" w:themeColor="text1"/>
+        </w:rPr>
+        <w:tab/>
+      </w:r>
+      <w:r>
+        <w:rPr>
+          <w:b/>
+          <w:color w:val="000000" w:themeColor="text1"/>
+        </w:rPr>
+        <w:t xml:space="preserve">VCVS: </w:t>
+      </w:r>
+      <w:r>
+        <w:rPr>
+          <w:color w:val="000000" w:themeColor="text1"/>
+        </w:rPr>
+        <w:t>voltage controlled voltage source</w:t>
+      </w:r>
+      <w:r>
+        <w:rPr>
+          <w:color w:val="000000" w:themeColor="text1"/>
+        </w:rPr>
+        <w:t xml:space="preserve"> (open circuit)</w:t>
+      </w:r>
+    </w:p>
+    <w:p>
+      <w:pPr>
+        <w:ind w:left="1440"/>
+        <w:outlineLvl w:val="0"/>
+        <w:rPr>
+          <w:color w:val="000000" w:themeColor="text1"/>
+        </w:rPr>
+      </w:pPr>
+      <w:r>
+        <w:rPr>
+          <w:b/>
+          <w:color w:val="000000" w:themeColor="text1"/>
+        </w:rPr>
+        <w:t>iii.</w:t>
+      </w:r>
+      <w:r>
+        <w:rPr>
+          <w:color w:val="000000" w:themeColor="text1"/>
+        </w:rPr>
+        <w:tab/>
+      </w:r>
+      <w:r>
+        <w:rPr>
+          <w:b/>
+          <w:color w:val="000000" w:themeColor="text1"/>
+        </w:rPr>
+        <w:t xml:space="preserve">CCCS: </w:t>
+      </w:r>
+      <w:r>
+        <w:rPr>
+          <w:color w:val="000000" w:themeColor="text1"/>
+        </w:rPr>
+        <w:t>current controlled current source</w:t>
+      </w:r>
+      <w:r>
+        <w:rPr>
+          <w:color w:val="000000" w:themeColor="text1"/>
+        </w:rPr>
+        <w:t xml:space="preserve"> (short </w:t>
+      </w:r>
+      <w:r>
+        <w:rPr>
+          <w:color w:val="000000" w:themeColor="text1"/>
+        </w:rPr>
+        <w:t>circuit)</w:t>
+      </w:r>
+    </w:p>
+    <w:p>
+      <w:pPr>
+        <w:ind w:left="1440"/>
+        <w:outlineLvl w:val="0"/>
+        <w:rPr>
+          <w:color w:val="000000" w:themeColor="text1"/>
+        </w:rPr>
+      </w:pPr>
+      <w:r>
+        <w:rPr>
+          <w:b/>
+          <w:color w:val="000000" w:themeColor="text1"/>
+        </w:rPr>
+        <w:t>iv.</w:t>
+      </w:r>
+      <w:r>
+        <w:rPr>
+          <w:b/>
+          <w:color w:val="000000" w:themeColor="text1"/>
+        </w:rPr>
+        <w:tab/>
+        <w:t xml:space="preserve">CCVS: </w:t>
+      </w:r>
+      <w:r>
+        <w:rPr>
+          <w:color w:val="000000" w:themeColor="text1"/>
+        </w:rPr>
+        <w:t>current controlled voltage source</w:t>
+      </w:r>
+      <w:r>
+        <w:rPr>
+          <w:color w:val="000000" w:themeColor="text1"/>
+        </w:rPr>
+        <w:t xml:space="preserve"> (short</w:t>
+      </w:r>
+      <w:r>
+        <w:rPr>
+          <w:color w:val="000000" w:themeColor="text1"/>
+        </w:rPr>
+        <w:t xml:space="preserve"> circuit)</w:t>
+      </w:r>
+    </w:p>
+    <w:p>
+      <w:pPr>
+        <w:outlineLvl w:val="0"/>
+        <w:rPr>
+          <w:b/>
+          <w:color w:val="000000" w:themeColor="text1"/>
+        </w:rPr>
+      </w:pPr>
+      <w:r>
+        <w:rPr>
+          <w:b/>
+          <w:color w:val="000000" w:themeColor="text1"/>
+        </w:rPr>
+        <w:tab/>
+      </w:r>
+    </w:p>
+    <w:p>
+      <w:pPr>
+        <w:outlineLvl w:val="0"/>
+        <w:rPr>
+          <w:b/>
+          <w:color w:val="000000" w:themeColor="text1"/>
+        </w:rPr>
+      </w:pPr>
+    </w:p>
+    <w:p>
+      <w:pPr>
+        <w:outlineLvl w:val="0"/>
+        <w:rPr>
+          <w:b/>
+          <w:color w:val="000000" w:themeColor="text1"/>
+        </w:rPr>
+      </w:pPr>
+    </w:p>
+    <w:p>
+      <w:pPr>
+        <w:outlineLvl w:val="0"/>
+        <w:rPr>
+          <w:b/>
+          <w:color w:val="000000" w:themeColor="text1"/>
+        </w:rPr>
+      </w:pPr>
+    </w:p>
+    <w:p>
+      <w:pPr>
+        <w:outlineLvl w:val="0"/>
+        <w:rPr>
+          <w:b/>
+          <w:color w:val="000000" w:themeColor="text1"/>
+        </w:rPr>
+      </w:pPr>
+    </w:p>
+    <w:p>
+      <w:pPr>
+        <w:outlineLvl w:val="0"/>
+        <w:rPr>
+          <w:b/>
+          <w:color w:val="000000" w:themeColor="text1"/>
+        </w:rPr>
+      </w:pPr>
+    </w:p>
+    <w:p>
+      <w:pPr>
+        <w:outlineLvl w:val="0"/>
+        <w:rPr>
+          <w:b/>
+          <w:color w:val="000000" w:themeColor="text1"/>
+        </w:rPr>
+      </w:pPr>
+    </w:p>
+    <w:p>
+      <w:pPr>
+        <w:outlineLvl w:val="0"/>
+        <w:rPr>
+          <w:b/>
+          <w:color w:val="000000" w:themeColor="text1"/>
+        </w:rPr>
+      </w:pPr>
+    </w:p>
+    <w:p>
+      <w:pPr>
+        <w:outlineLvl w:val="0"/>
+        <w:rPr>
+          <w:b/>
+          <w:color w:val="000000" w:themeColor="text1"/>
+        </w:rPr>
+      </w:pPr>
+    </w:p>
+    <w:p>
+      <w:pPr>
+        <w:outlineLvl w:val="0"/>
+        <w:rPr>
+          <w:b/>
+          <w:color w:val="000000" w:themeColor="text1"/>
+        </w:rPr>
+      </w:pPr>
+    </w:p>
+    <w:p>
+      <w:pPr>
+        <w:outlineLvl w:val="0"/>
+        <w:rPr>
+          <w:b/>
+          <w:color w:val="000000" w:themeColor="text1"/>
+        </w:rPr>
+      </w:pPr>
+    </w:p>
+    <w:p>
+      <w:pPr>
+        <w:outlineLvl w:val="0"/>
+        <w:rPr>
+          <w:b/>
+          <w:color w:val="000000" w:themeColor="text1"/>
+        </w:rPr>
+      </w:pPr>
+    </w:p>
+    <w:p>
+      <w:pPr>
+        <w:outlineLvl w:val="0"/>
+        <w:rPr>
+          <w:color w:val="000000" w:themeColor="text1"/>
+        </w:rPr>
+      </w:pPr>
+      <w:r>
+        <w:rPr>
+          <w:b/>
+          <w:color w:val="000000" w:themeColor="text1"/>
+        </w:rPr>
+        <w:t>d.</w:t>
+      </w:r>
+      <w:r>
+        <w:rPr>
+          <w:b/>
+          <w:color w:val="000000" w:themeColor="text1"/>
+        </w:rPr>
+        <w:tab/>
+      </w:r>
+      <w:r>
+        <w:rPr>
+          <w:color w:val="000000" w:themeColor="text1"/>
+        </w:rPr>
+        <w:t>Diagrams:</w:t>
+      </w:r>
+    </w:p>
+    <w:p>
+      <w:pPr>
+        <w:outlineLvl w:val="0"/>
+        <w:rPr>
+          <w:color w:val="000000" w:themeColor="text1"/>
+        </w:rPr>
+      </w:pPr>
+      <w:r>
+        <w:rPr>
+          <w:color w:val="000000" w:themeColor="text1"/>
+        </w:rPr>
+        <w:tab/>
+      </w:r>
+      <w:r>
+        <w:rPr>
+          <w:color w:val="000000" w:themeColor="text1"/>
+        </w:rPr>
+        <w:tab/>
+      </w:r>
+      <w:r>
+        <w:rPr>
+          <w:b/>
+          <w:color w:val="000000" w:themeColor="text1"/>
+        </w:rPr>
+        <w:t>i.</w:t>
+      </w:r>
+      <w:r>
+        <w:rPr>
+          <w:b/>
+          <w:color w:val="000000" w:themeColor="text1"/>
+        </w:rPr>
+        <w:tab/>
+        <w:t>VCCS AND VCVS: VC:</w:t>
+      </w:r>
+      <w:r>
+        <w:rPr>
+          <w:color w:val="000000" w:themeColor="text1"/>
+        </w:rPr>
+        <w:t xml:space="preserve">open terminals </w:t>
+      </w:r>
+    </w:p>
+    <w:p>
+      <w:pPr>
+        <w:outlineLvl w:val="0"/>
+        <w:rPr>
+          <w:color w:val="000000" w:themeColor="text1"/>
+        </w:rPr>
+      </w:pPr>
+      <w:r>
+        <w:rPr>
+          <w:color w:val="000000" w:themeColor="text1"/>
+        </w:rPr>
+        <w:tab/>
+      </w:r>
+      <w:r>
+        <w:rPr>
+          <w:color w:val="000000" w:themeColor="text1"/>
+        </w:rPr>
+        <w:tab/>
+      </w:r>
+      <w:r>
+        <w:rPr>
+          <w:b/>
+          <w:color w:val="000000" w:themeColor="text1"/>
+        </w:rPr>
+        <w:t>ii.</w:t>
+      </w:r>
+      <w:r>
+        <w:rPr>
+          <w:b/>
+          <w:color w:val="000000" w:themeColor="text1"/>
+        </w:rPr>
+        <w:tab/>
+        <w:t>CCCS AND CCVS:</w:t>
+      </w:r>
+      <w:r>
+        <w:rPr>
+          <w:color w:val="000000" w:themeColor="text1"/>
+        </w:rPr>
+        <w:t xml:space="preserve"> </w:t>
+      </w:r>
+      <w:r>
+        <w:rPr>
+          <w:b/>
+          <w:color w:val="000000" w:themeColor="text1"/>
+        </w:rPr>
+        <w:t xml:space="preserve">CC: </w:t>
+      </w:r>
+      <w:r>
+        <w:rPr>
+          <w:color w:val="000000" w:themeColor="text1"/>
+        </w:rPr>
+        <w:t>closed terminals</w:t>
+      </w:r>
+    </w:p>
+    <w:p>
+      <w:pPr>
+        <w:outlineLvl w:val="0"/>
+        <w:rPr>
+          <w:color w:val="000000" w:themeColor="text1"/>
+        </w:rPr>
+      </w:pPr>
+    </w:p>
+    <w:p>
+      <w:pPr>
+        <w:ind w:left="1440" w:firstLine="720"/>
+        <w:outlineLvl w:val="0"/>
+        <w:rPr>
+          <w:color w:val="000000" w:themeColor="text1"/>
+        </w:rPr>
+      </w:pPr>
+      <w:r>
+        <w:rPr>
+          <w:noProof/>
+          <w:color w:val="000000" w:themeColor="text1"/>
+        </w:rPr>
+        <w:drawing>
+          <wp:inline distT="0" distB="0" distL="0" distR="0" wp14:anchorId="709E1C77" wp14:editId="0F2308DD">
+            <wp:extent cx="1945005" cy="4169295"/>
+            <wp:effectExtent l="0" t="0" r="10795" b="0"/>
+            <wp:docPr id="16" name="Picture 16"/>
+            <wp:cNvGraphicFramePr>
+              <a:graphicFrameLocks xmlns:a="http://schemas.openxmlformats.org/drawingml/2006/main" noChangeAspect="1"/>
+            </wp:cNvGraphicFramePr>
+            <a:graphic xmlns:a="http://schemas.openxmlformats.org/drawingml/2006/main">
+              <a:graphicData uri="http://schemas.openxmlformats.org/drawingml/2006/picture">
+                <pic:pic xmlns:pic="http://schemas.openxmlformats.org/drawingml/2006/picture">
+                  <pic:nvPicPr>
+                    <pic:cNvPr id="16" name="Screen Shot 2017-02-09 at 10.05.49 AM.png"/>
+                    <pic:cNvPicPr/>
+                  </pic:nvPicPr>
+                  <pic:blipFill>
+                    <a:blip r:embed="rId24">
+                      <a:extLst>
+                        <a:ext uri="{28A0092B-C50C-407E-A947-70E740481C1C}">
+                          <a14:useLocalDpi xmlns:a14="http://schemas.microsoft.com/office/drawing/2010/main" val="0"/>
+                        </a:ext>
+                      </a:extLst>
+                    </a:blip>
+                    <a:stretch>
+                      <a:fillRect/>
+                    </a:stretch>
+                  </pic:blipFill>
+                  <pic:spPr>
+                    <a:xfrm>
+                      <a:off x="0" y="0"/>
+                      <a:ext cx="1963524" cy="4208992"/>
+                    </a:xfrm>
+                    <a:prstGeom prst="rect">
+                      <a:avLst/>
+                    </a:prstGeom>
+                  </pic:spPr>
+                </pic:pic>
+              </a:graphicData>
+            </a:graphic>
+          </wp:inline>
+        </w:drawing>
+      </w:r>
+    </w:p>
+    <w:p>
+      <w:pPr>
+        <w:ind w:left="2880" w:hanging="720"/>
+        <w:outlineLvl w:val="0"/>
+        <w:rPr>
+          <w:color w:val="000000" w:themeColor="text1"/>
+        </w:rPr>
+      </w:pPr>
+      <w:r>
+        <w:rPr>
+          <w:b/>
+          <w:color w:val="000000" w:themeColor="text1"/>
+        </w:rPr>
+        <w:t>iii.</w:t>
+      </w:r>
+      <w:r>
+        <w:rPr>
+          <w:b/>
+          <w:color w:val="000000" w:themeColor="text1"/>
+        </w:rPr>
+        <w:tab/>
+      </w:r>
+      <w:r>
+        <w:rPr>
+          <w:color w:val="000000" w:themeColor="text1"/>
+        </w:rPr>
+        <w:t>On the left diagram ie a) iout = gvin where g=conductance.  Each dependent source has different units.</w:t>
+      </w:r>
+    </w:p>
+    <w:p>
+      <w:pPr>
+        <w:ind w:left="2880" w:hanging="720"/>
+        <w:outlineLvl w:val="0"/>
+        <w:rPr>
+          <w:color w:val="000000" w:themeColor="text1"/>
+        </w:rPr>
+      </w:pPr>
+      <w:r>
+        <w:rPr>
+          <w:b/>
+          <w:color w:val="000000" w:themeColor="text1"/>
+        </w:rPr>
+        <w:tab/>
+        <w:t xml:space="preserve">VCCS: </w:t>
+      </w:r>
+      <w:r>
+        <w:rPr>
+          <w:color w:val="000000" w:themeColor="text1"/>
+        </w:rPr>
+        <w:t>g(conductance)vin</w:t>
+      </w:r>
+    </w:p>
+    <w:p>
+      <w:pPr>
+        <w:ind w:left="2880" w:hanging="720"/>
+        <w:outlineLvl w:val="0"/>
+        <w:rPr>
+          <w:color w:val="000000" w:themeColor="text1"/>
+        </w:rPr>
+      </w:pPr>
+      <w:r>
+        <w:rPr>
+          <w:b/>
+          <w:color w:val="000000" w:themeColor="text1"/>
+        </w:rPr>
+        <w:tab/>
+        <w:t xml:space="preserve">VCVS: </w:t>
+      </w:r>
+      <w:r>
+        <w:rPr>
+          <w:color w:val="000000" w:themeColor="text1"/>
+        </w:rPr>
+        <w:t>miuvin</w:t>
+      </w:r>
+      <w:r>
+        <w:rPr>
+          <w:color w:val="000000" w:themeColor="text1"/>
+        </w:rPr>
+        <w:t xml:space="preserve"> [same=coef]</w:t>
+      </w:r>
+      <w:r>
+        <w:rPr>
+          <w:color w:val="000000" w:themeColor="text1"/>
+        </w:rPr>
+        <w:t xml:space="preserve">   miu = voltage transfer ratio</w:t>
+      </w:r>
+    </w:p>
+    <w:p>
+      <w:pPr>
+        <w:ind w:left="2880" w:hanging="720"/>
+        <w:outlineLvl w:val="0"/>
+        <w:rPr>
+          <w:color w:val="000000" w:themeColor="text1"/>
+        </w:rPr>
+      </w:pPr>
+      <w:r>
+        <w:rPr>
+          <w:b/>
+          <w:color w:val="000000" w:themeColor="text1"/>
+        </w:rPr>
+        <w:tab/>
+        <w:t xml:space="preserve">CCCS: </w:t>
+      </w:r>
+      <w:r>
+        <w:rPr>
+          <w:color w:val="000000" w:themeColor="text1"/>
+        </w:rPr>
+        <w:t>alpha(in)</w:t>
+      </w:r>
+      <w:r>
+        <w:rPr>
+          <w:color w:val="000000" w:themeColor="text1"/>
+        </w:rPr>
+        <w:t xml:space="preserve">  [same =coef]</w:t>
+      </w:r>
+      <w:r>
+        <w:rPr>
+          <w:color w:val="000000" w:themeColor="text1"/>
+        </w:rPr>
+        <w:t xml:space="preserve"> alpha=current transfer ratio</w:t>
+      </w:r>
+    </w:p>
+    <w:p>
+      <w:pPr>
+        <w:ind w:left="2880" w:hanging="720"/>
+        <w:outlineLvl w:val="0"/>
+        <w:rPr>
+          <w:color w:val="000000" w:themeColor="text1"/>
+        </w:rPr>
+      </w:pPr>
+      <w:r>
+        <w:rPr>
+          <w:b/>
+          <w:color w:val="000000" w:themeColor="text1"/>
+        </w:rPr>
+        <w:tab/>
+        <w:t xml:space="preserve">CCVS: </w:t>
+      </w:r>
+      <w:r>
+        <w:rPr>
+          <w:color w:val="000000" w:themeColor="text1"/>
+        </w:rPr>
+        <w:t>resistance(in)</w:t>
+      </w:r>
+      <w:r>
+        <w:rPr>
+          <w:color w:val="000000" w:themeColor="text1"/>
+        </w:rPr>
+        <w:t xml:space="preserve"> r=transresistance</w:t>
+      </w:r>
+    </w:p>
+    <w:p>
+      <w:pPr>
+        <w:ind w:left="2880" w:hanging="720"/>
+        <w:outlineLvl w:val="0"/>
+        <w:rPr>
+          <w:color w:val="000000" w:themeColor="text1"/>
+        </w:rPr>
+      </w:pPr>
+      <w:r>
+        <w:rPr>
+          <w:b/>
+          <w:color w:val="000000" w:themeColor="text1"/>
+        </w:rPr>
+        <w:t>iv.</w:t>
+      </w:r>
+      <w:r>
+        <w:rPr>
+          <w:b/>
+          <w:color w:val="000000" w:themeColor="text1"/>
+        </w:rPr>
+        <w:tab/>
+      </w:r>
+      <w:r>
+        <w:rPr>
+          <w:color w:val="000000" w:themeColor="text1"/>
+        </w:rPr>
+        <w:t>left-side = dependent side</w:t>
+      </w:r>
+    </w:p>
+    <w:p>
+      <w:pPr>
+        <w:ind w:left="2880" w:hanging="720"/>
+        <w:outlineLvl w:val="0"/>
+        <w:rPr>
+          <w:color w:val="000000" w:themeColor="text1"/>
+        </w:rPr>
+      </w:pPr>
+      <w:r>
+        <w:rPr>
+          <w:b/>
+          <w:color w:val="000000" w:themeColor="text1"/>
+        </w:rPr>
+        <w:t>v.</w:t>
+      </w:r>
+      <w:r>
+        <w:rPr>
+          <w:b/>
+          <w:color w:val="000000" w:themeColor="text1"/>
+        </w:rPr>
+        <w:tab/>
+      </w:r>
+      <w:r>
+        <w:rPr>
+          <w:color w:val="000000" w:themeColor="text1"/>
+        </w:rPr>
+        <w:t xml:space="preserve">2 parts to this circuit: input and output. </w:t>
+      </w:r>
+    </w:p>
+    <w:p>
+      <w:pPr>
+        <w:ind w:left="2880" w:hanging="720"/>
+        <w:outlineLvl w:val="0"/>
+        <w:rPr>
+          <w:color w:val="000000" w:themeColor="text1"/>
+        </w:rPr>
+      </w:pPr>
+      <w:r>
+        <w:rPr>
+          <w:b/>
+          <w:color w:val="000000" w:themeColor="text1"/>
+        </w:rPr>
+        <w:tab/>
+      </w:r>
+      <w:r>
+        <w:rPr>
+          <w:b/>
+          <w:color w:val="000000" w:themeColor="text1"/>
+        </w:rPr>
+        <w:t>i.</w:t>
+      </w:r>
+      <w:r>
+        <w:rPr>
+          <w:color w:val="000000" w:themeColor="text1"/>
+        </w:rPr>
+        <w:tab/>
+      </w:r>
+      <w:r>
+        <w:rPr>
+          <w:b/>
+          <w:color w:val="000000" w:themeColor="text1"/>
+        </w:rPr>
+        <w:t xml:space="preserve">input </w:t>
+      </w:r>
+      <w:r>
+        <w:rPr>
+          <w:b/>
+          <w:color w:val="000000" w:themeColor="text1"/>
+        </w:rPr>
+        <w:t>(aka control port)</w:t>
+      </w:r>
+      <w:r>
+        <w:rPr>
+          <w:b/>
+          <w:color w:val="000000" w:themeColor="text1"/>
+        </w:rPr>
+        <w:t xml:space="preserve">= </w:t>
+      </w:r>
+      <w:r>
+        <w:rPr>
+          <w:color w:val="000000" w:themeColor="text1"/>
+        </w:rPr>
+        <w:t xml:space="preserve">left-side; independent of the </w:t>
+      </w:r>
+    </w:p>
+    <w:p>
+      <w:pPr>
+        <w:ind w:left="2880" w:firstLine="720"/>
+        <w:outlineLvl w:val="0"/>
+        <w:rPr>
+          <w:color w:val="000000" w:themeColor="text1"/>
+        </w:rPr>
+      </w:pPr>
+      <w:r>
+        <w:rPr>
+          <w:color w:val="000000" w:themeColor="text1"/>
+        </w:rPr>
+        <w:t>output (right-side)</w:t>
+      </w:r>
+    </w:p>
+    <w:p>
+      <w:pPr>
+        <w:ind w:left="2880" w:hanging="720"/>
+        <w:outlineLvl w:val="0"/>
+        <w:rPr>
+          <w:color w:val="000000" w:themeColor="text1"/>
+        </w:rPr>
+      </w:pPr>
+      <w:r>
+        <w:rPr>
+          <w:color w:val="000000" w:themeColor="text1"/>
+        </w:rPr>
+        <w:tab/>
+      </w:r>
+      <w:r>
+        <w:rPr>
+          <w:b/>
+          <w:color w:val="000000" w:themeColor="text1"/>
+        </w:rPr>
+        <w:t>ii.</w:t>
+      </w:r>
+      <w:r>
+        <w:rPr>
+          <w:b/>
+          <w:color w:val="000000" w:themeColor="text1"/>
+        </w:rPr>
+        <w:tab/>
+        <w:t>output=</w:t>
+      </w:r>
+      <w:r>
+        <w:rPr>
+          <w:color w:val="000000" w:themeColor="text1"/>
+        </w:rPr>
+        <w:t xml:space="preserve">right-side; dependent on the input. </w:t>
+      </w:r>
+    </w:p>
+    <w:p>
+      <w:pPr>
+        <w:ind w:left="2880" w:hanging="720"/>
+        <w:outlineLvl w:val="0"/>
+        <w:rPr>
+          <w:color w:val="000000" w:themeColor="text1"/>
+        </w:rPr>
+      </w:pPr>
+      <w:r>
+        <w:rPr>
+          <w:b/>
+          <w:color w:val="000000" w:themeColor="text1"/>
+        </w:rPr>
+        <w:tab/>
+        <w:t>iii.</w:t>
+      </w:r>
+      <w:r>
+        <w:rPr>
+          <w:b/>
+          <w:color w:val="000000" w:themeColor="text1"/>
+        </w:rPr>
+        <w:tab/>
+      </w:r>
+      <w:r>
+        <w:rPr>
+          <w:color w:val="000000" w:themeColor="text1"/>
+        </w:rPr>
+        <w:t xml:space="preserve">you can analyze the circuit as you would normally using </w:t>
+      </w:r>
+    </w:p>
+    <w:p>
+      <w:pPr>
+        <w:ind w:left="2880" w:firstLine="720"/>
+        <w:outlineLvl w:val="0"/>
+        <w:rPr>
+          <w:color w:val="000000" w:themeColor="text1"/>
+        </w:rPr>
+      </w:pPr>
+      <w:r>
+        <w:rPr>
+          <w:color w:val="000000" w:themeColor="text1"/>
+        </w:rPr>
+        <w:t xml:space="preserve">KVL and KCL.  For the purpose of analysis, you can treat </w:t>
+      </w:r>
+    </w:p>
+    <w:p>
+      <w:pPr>
+        <w:ind w:left="3600"/>
+        <w:outlineLvl w:val="0"/>
+        <w:rPr>
+          <w:color w:val="000000" w:themeColor="text1"/>
+        </w:rPr>
+      </w:pPr>
+      <w:r>
+        <w:rPr>
+          <w:color w:val="000000" w:themeColor="text1"/>
+        </w:rPr>
+        <w:t xml:space="preserve">each part independently of each other. </w:t>
+      </w:r>
+    </w:p>
+    <w:p>
+      <w:pPr>
+        <w:outlineLvl w:val="0"/>
+        <w:rPr>
+          <w:color w:val="000000" w:themeColor="text1"/>
+        </w:rPr>
+      </w:pPr>
+    </w:p>
+    <w:p>
+      <w:pPr>
+        <w:outlineLvl w:val="0"/>
+        <w:rPr>
+          <w:b/>
+          <w:color w:val="000000" w:themeColor="text1"/>
+        </w:rPr>
+      </w:pPr>
+      <w:r>
+        <w:rPr>
+          <w:color w:val="000000" w:themeColor="text1"/>
+        </w:rPr>
+        <w:tab/>
+      </w:r>
+      <w:r>
+        <w:rPr>
+          <w:b/>
+          <w:color w:val="000000" w:themeColor="text1"/>
+        </w:rPr>
+        <w:t>e.</w:t>
+      </w:r>
+      <w:r>
+        <w:rPr>
+          <w:b/>
+          <w:color w:val="000000" w:themeColor="text1"/>
+        </w:rPr>
+        <w:tab/>
+        <w:t>Diagram style:</w:t>
+      </w:r>
+    </w:p>
+    <w:p>
+      <w:pPr>
+        <w:ind w:left="2160" w:hanging="720"/>
+        <w:outlineLvl w:val="0"/>
+        <w:rPr>
+          <w:b/>
+          <w:color w:val="000000" w:themeColor="text1"/>
+        </w:rPr>
+      </w:pPr>
+      <w:r>
+        <w:rPr>
+          <w:b/>
+          <w:color w:val="000000" w:themeColor="text1"/>
+        </w:rPr>
+        <w:t xml:space="preserve">i. </w:t>
+      </w:r>
+      <w:r>
+        <w:rPr>
+          <w:b/>
+          <w:color w:val="000000" w:themeColor="text1"/>
+        </w:rPr>
+        <w:tab/>
+      </w:r>
+      <w:r>
+        <w:rPr>
+          <w:color w:val="000000" w:themeColor="text1"/>
+        </w:rPr>
+        <w:t xml:space="preserve">The idealized input port is simply present to sample the value of a branch current or voltage </w:t>
+      </w:r>
+      <w:r>
+        <w:rPr>
+          <w:b/>
+          <w:i/>
+          <w:color w:val="000000" w:themeColor="text1"/>
+        </w:rPr>
+        <w:t>without changing the value of the existing branch variable</w:t>
+      </w:r>
+      <w:r>
+        <w:rPr>
+          <w:color w:val="000000" w:themeColor="text1"/>
+        </w:rPr>
+        <w:t>. Therefore, we do not really need to show the input port of the dependent source explicitly, thereby reducing the number of branch variables that we have to deal with</w:t>
+      </w:r>
+      <w:r>
+        <w:rPr>
+          <w:color w:val="000000" w:themeColor="text1"/>
+        </w:rPr>
+        <w:t>.  So</w:t>
+      </w:r>
+      <w:r>
+        <w:rPr>
+          <w:color w:val="000000" w:themeColor="text1"/>
+        </w:rPr>
+        <w:t>,</w:t>
+      </w:r>
+      <w:r>
+        <w:rPr>
+          <w:color w:val="000000" w:themeColor="text1"/>
+        </w:rPr>
+        <w:t xml:space="preserve"> you don’t have to write Vin. </w:t>
+      </w:r>
+    </w:p>
+    <w:p>
+      <w:pPr>
+        <w:ind w:left="2160" w:hanging="720"/>
+        <w:outlineLvl w:val="0"/>
+        <w:rPr>
+          <w:color w:val="000000" w:themeColor="text1"/>
+        </w:rPr>
+      </w:pPr>
+      <w:r>
+        <w:rPr>
+          <w:b/>
+          <w:color w:val="000000" w:themeColor="text1"/>
+        </w:rPr>
+        <w:tab/>
+      </w:r>
+      <w:r>
+        <w:rPr>
+          <w:noProof/>
+          <w:color w:val="000000" w:themeColor="text1"/>
+        </w:rPr>
+        <w:drawing>
+          <wp:inline distT="0" distB="0" distL="0" distR="0" wp14:anchorId="61CC226A" wp14:editId="7986022F">
+            <wp:extent cx="5943600" cy="1224280"/>
+            <wp:effectExtent l="0" t="0" r="0" b="0"/>
+            <wp:docPr id="19" name="Picture 19"/>
+            <wp:cNvGraphicFramePr>
+              <a:graphicFrameLocks xmlns:a="http://schemas.openxmlformats.org/drawingml/2006/main" noChangeAspect="1"/>
+            </wp:cNvGraphicFramePr>
+            <a:graphic xmlns:a="http://schemas.openxmlformats.org/drawingml/2006/main">
+              <a:graphicData uri="http://schemas.openxmlformats.org/drawingml/2006/picture">
+                <pic:pic xmlns:pic="http://schemas.openxmlformats.org/drawingml/2006/picture">
+                  <pic:nvPicPr>
+                    <pic:cNvPr id="19" name="Screen Shot 2017-02-09 at 11.07.54 AM.png"/>
+                    <pic:cNvPicPr/>
+                  </pic:nvPicPr>
+                  <pic:blipFill>
+                    <a:blip r:embed="rId25" cstate="print">
+                      <a:extLst>
+                        <a:ext uri="{28A0092B-C50C-407E-A947-70E740481C1C}">
+                          <a14:useLocalDpi xmlns:a14="http://schemas.microsoft.com/office/drawing/2010/main" val="0"/>
+                        </a:ext>
+                      </a:extLst>
+                    </a:blip>
+                    <a:stretch>
+                      <a:fillRect/>
+                    </a:stretch>
+                  </pic:blipFill>
+                  <pic:spPr>
+                    <a:xfrm>
+                      <a:off x="0" y="0"/>
+                      <a:ext cx="5943600" cy="1224280"/>
+                    </a:xfrm>
+                    <a:prstGeom prst="rect">
+                      <a:avLst/>
+                    </a:prstGeom>
+                  </pic:spPr>
+                </pic:pic>
+              </a:graphicData>
+            </a:graphic>
+          </wp:inline>
+        </w:drawing>
+      </w:r>
+      <w:r>
+        <w:rPr>
+          <w:color w:val="000000" w:themeColor="text1"/>
+        </w:rPr>
+        <w:tab/>
+      </w:r>
+      <w:r>
+        <w:rPr>
+          <w:color w:val="000000" w:themeColor="text1"/>
+        </w:rPr>
+        <w:tab/>
+      </w:r>
+    </w:p>
+    <w:p>
+      <w:pPr>
+        <w:outlineLvl w:val="0"/>
+        <w:rPr>
+          <w:color w:val="000000" w:themeColor="text1"/>
+        </w:rPr>
+      </w:pPr>
+      <w:r>
+        <w:rPr>
+          <w:color w:val="000000" w:themeColor="text1"/>
+        </w:rPr>
+        <w:tab/>
+      </w:r>
+    </w:p>
+    <w:p>
+      <w:pPr>
+        <w:ind w:left="1440"/>
+        <w:rPr>
+          <w:rFonts w:ascii="Times New Roman" w:eastAsia="Times New Roman" w:hAnsi="Times New Roman" w:cs="Times New Roman"/>
+        </w:rPr>
+      </w:pPr>
+      <w:r>
+        <w:rPr>
+          <w:b/>
+          <w:color w:val="000000" w:themeColor="text1"/>
+          <w:highlight w:val="yellow"/>
+        </w:rPr>
+        <w:t>note:</w:t>
+      </w:r>
+      <w:r>
+        <w:rPr>
+          <w:b/>
+          <w:color w:val="000000" w:themeColor="text1"/>
+        </w:rPr>
+        <w:t xml:space="preserve">  </w:t>
+      </w:r>
+      <w:r>
+        <w:rPr>
+          <w:rFonts w:ascii="Helvetica Neue" w:eastAsia="Times New Roman" w:hAnsi="Helvetica Neue" w:cs="Times New Roman"/>
+          <w:color w:val="000000"/>
+          <w:sz w:val="21"/>
+          <w:szCs w:val="21"/>
+          <w:shd w:val="clear" w:color="auto" w:fill="FFFFFF"/>
+        </w:rPr>
+        <w:t> Always remember that series resistors have the same current and parallel resistors have the same voltage.</w:t>
+      </w:r>
+    </w:p>
+    <w:p>
+      <w:pPr>
+        <w:outlineLvl w:val="0"/>
+        <w:rPr>
+          <w:b/>
+          <w:color w:val="000000" w:themeColor="text1"/>
+        </w:rPr>
+      </w:pPr>
+    </w:p>
+    <w:p>
+      <w:pPr>
+        <w:outlineLvl w:val="0"/>
+        <w:rPr>
+          <w:b/>
+          <w:color w:val="000000" w:themeColor="text1"/>
+        </w:rPr>
+      </w:pPr>
+    </w:p>
+    <w:p>
+      <w:pPr>
+        <w:outlineLvl w:val="0"/>
+        <w:rPr>
+          <w:b/>
+          <w:color w:val="FFFF00"/>
+        </w:rPr>
+      </w:pPr>
+      <w:r>
+        <w:rPr>
+          <w:b/>
+          <w:color w:val="FFFF00"/>
+          <w:highlight w:val="lightGray"/>
+        </w:rPr>
+        <w:t>Random notes:</w:t>
+      </w:r>
+    </w:p>
+    <w:p>
+      <w:pPr>
+        <w:outlineLvl w:val="0"/>
+        <w:rPr>
+          <w:b/>
+          <w:color w:val="000000" w:themeColor="text1"/>
+        </w:rPr>
+      </w:pPr>
+      <w:r>
+        <w:rPr>
+          <w:b/>
+          <w:color w:val="000000" w:themeColor="text1"/>
+        </w:rPr>
+        <w:t>Labeling KVL and KCL equations:</w:t>
+      </w:r>
+    </w:p>
+    <w:p>
+      <w:pPr>
+        <w:outlineLvl w:val="0"/>
+        <w:rPr>
+          <w:color w:val="2E74B5" w:themeColor="accent5" w:themeShade="BF"/>
+        </w:rPr>
+      </w:pPr>
+      <w:r>
+        <w:rPr>
+          <w:color w:val="2E74B5" w:themeColor="accent5" w:themeShade="BF"/>
+        </w:rPr>
+        <w:t xml:space="preserve">  http://engineeringvideolectures.com/video/9975</w:t>
+      </w:r>
+    </w:p>
+    <w:p>
+      <w:pPr>
+        <w:outlineLvl w:val="0"/>
+        <w:rPr>
+          <w:color w:val="000000" w:themeColor="text1"/>
+        </w:rPr>
+      </w:pPr>
+      <w:r>
+        <w:rPr>
+          <w:color w:val="000000" w:themeColor="text1"/>
+        </w:rPr>
+        <w:t>Number of KCL equations: #Nodes -1</w:t>
+      </w:r>
+    </w:p>
+    <w:p>
+      <w:pPr>
+        <w:outlineLvl w:val="0"/>
+        <w:rPr>
+          <w:color w:val="000000" w:themeColor="text1"/>
+        </w:rPr>
+      </w:pPr>
+      <w:r>
+        <w:rPr>
+          <w:color w:val="000000" w:themeColor="text1"/>
+        </w:rPr>
+        <w:t>Number of KV</w:t>
+      </w:r>
+      <w:r>
+        <w:rPr>
+          <w:color w:val="000000" w:themeColor="text1"/>
+        </w:rPr>
+        <w:t>L equations</w:t>
+      </w:r>
+      <w:r>
+        <w:rPr>
+          <w:color w:val="000000" w:themeColor="text1"/>
+        </w:rPr>
+        <w:t>: #Branches - #Nodes + 1</w:t>
+      </w:r>
+    </w:p>
+    <w:p>
+      <w:pPr>
+        <w:outlineLvl w:val="0"/>
+        <w:rPr>
+          <w:b/>
+          <w:i/>
+          <w:color w:val="000000" w:themeColor="text1"/>
+        </w:rPr>
+      </w:pPr>
+      <w:r>
+        <w:rPr>
+          <w:color w:val="000000" w:themeColor="text1"/>
+        </w:rPr>
+        <w:t xml:space="preserve">  </w:t>
+      </w:r>
+      <w:r>
+        <w:rPr>
+          <w:b/>
+          <w:i/>
+          <w:color w:val="000000" w:themeColor="text1"/>
+        </w:rPr>
+        <w:t>Which KVL equation do you write?</w:t>
+      </w:r>
+    </w:p>
+    <w:p>
+      <w:pPr>
+        <w:pStyle w:val="ListParagraph"/>
+        <w:numPr>
+          <w:ilvl w:val="0"/>
+          <w:numId w:val="10"/>
+        </w:numPr>
+        <w:outlineLvl w:val="0"/>
+        <w:rPr>
+          <w:color w:val="000000" w:themeColor="text1"/>
+        </w:rPr>
+      </w:pPr>
+      <w:r>
+        <w:rPr>
+          <w:color w:val="000000" w:themeColor="text1"/>
+        </w:rPr>
+        <w:t>Pick branches that don’t yet form a loop</w:t>
+      </w:r>
+    </w:p>
+    <w:p>
+      <w:pPr>
+        <w:pStyle w:val="ListParagraph"/>
+        <w:numPr>
+          <w:ilvl w:val="0"/>
+          <w:numId w:val="10"/>
+        </w:numPr>
+        <w:outlineLvl w:val="0"/>
+        <w:rPr>
+          <w:color w:val="000000" w:themeColor="text1"/>
+        </w:rPr>
+      </w:pPr>
+      <w:r>
+        <w:rPr>
+          <w:color w:val="000000" w:themeColor="text1"/>
+        </w:rPr>
+        <w:t>Individually add branches where it will form a loop (see video above)</w:t>
+      </w:r>
+    </w:p>
+    <w:p>
+      <w:pPr>
+        <w:outlineLvl w:val="0"/>
+        <w:rPr>
+          <w:color w:val="000000" w:themeColor="text1"/>
+        </w:rPr>
+      </w:pPr>
+    </w:p>
+    <w:p>
+      <w:pPr>
+        <w:outlineLvl w:val="0"/>
+        <w:rPr>
+          <w:color w:val="000000" w:themeColor="text1"/>
+        </w:rPr>
+      </w:pPr>
+      <w:r>
+        <w:rPr>
+          <w:color w:val="000000" w:themeColor="text1"/>
+        </w:rPr>
+        <w:t>If you take current (+) moving from +v to –v, then the power consumed by an element (vi) is (+)</w:t>
+      </w:r>
+      <w:r>
+        <w:rPr>
+          <w:color w:val="000000" w:themeColor="text1"/>
+        </w:rPr>
+        <w:t>. Also known as associated variable conve</w:t>
+      </w:r>
+      <w:r>
+        <w:rPr>
+          <w:color w:val="000000" w:themeColor="text1"/>
+        </w:rPr>
+        <w:t>n</w:t>
       </w:r>
       <w:bookmarkStart w:id="0" w:name="_GoBack"/>
       <w:bookmarkEnd w:id="0"/>
-    </w:p>
-    <w:p>
-      <w:pPr>
-        <w:outlineLvl w:val="0"/>
-        <w:rPr>
-          <w:color w:val="000000" w:themeColor="text1"/>
-        </w:rPr>
-      </w:pPr>
+      <w:r>
+        <w:rPr>
+          <w:color w:val="000000" w:themeColor="text1"/>
+        </w:rPr>
+        <w:t xml:space="preserve">tion. </w:t>
+      </w:r>
     </w:p>
     <w:sectPr>
       <w:pgSz w:w="12240" w:h="15840"/>
@@ -6256,7 +7597,7 @@
         <w:ind w:left="2520" w:hanging="360"/>
       </w:pPr>
     </w:lvl>
-    <w:lvl w:ilvl="2" w:tplc="0409001B" w:tentative="1">
+    <w:lvl w:ilvl="2" w:tplc="0409001B">
       <w:start w:val="1"/>
       <w:numFmt w:val="lowerRoman"/>
       <w:lvlText w:val="%3."/>
@@ -6906,6 +8247,95 @@
     </w:lvl>
   </w:abstractNum>
   <w:abstractNum w:abstractNumId="8">
+    <w:nsid w:val="514B6A1A"/>
+    <w:multiLevelType w:val="hybridMultilevel"/>
+    <w:tmpl w:val="7BDABE7C"/>
+    <w:lvl w:ilvl="0" w:tplc="A10E1D96">
+      <w:start w:val="1"/>
+      <w:numFmt w:val="lowerLetter"/>
+      <w:lvlText w:val="%1)"/>
+      <w:lvlJc w:val="left"/>
+      <w:pPr>
+        <w:ind w:left="460" w:hanging="360"/>
+      </w:pPr>
+      <w:rPr>
+        <w:rFonts w:hint="default"/>
+      </w:rPr>
+    </w:lvl>
+    <w:lvl w:ilvl="1" w:tplc="04090019" w:tentative="1">
+      <w:start w:val="1"/>
+      <w:numFmt w:val="lowerLetter"/>
+      <w:lvlText w:val="%2."/>
+      <w:lvlJc w:val="left"/>
+      <w:pPr>
+        <w:ind w:left="1180" w:hanging="360"/>
+      </w:pPr>
+    </w:lvl>
+    <w:lvl w:ilvl="2" w:tplc="0409001B" w:tentative="1">
+      <w:start w:val="1"/>
+      <w:numFmt w:val="lowerRoman"/>
+      <w:lvlText w:val="%3."/>
+      <w:lvlJc w:val="right"/>
+      <w:pPr>
+        <w:ind w:left="1900" w:hanging="180"/>
+      </w:pPr>
+    </w:lvl>
+    <w:lvl w:ilvl="3" w:tplc="0409000F" w:tentative="1">
+      <w:start w:val="1"/>
+      <w:numFmt w:val="decimal"/>
+      <w:lvlText w:val="%4."/>
+      <w:lvlJc w:val="left"/>
+      <w:pPr>
+        <w:ind w:left="2620" w:hanging="360"/>
+      </w:pPr>
+    </w:lvl>
+    <w:lvl w:ilvl="4" w:tplc="04090019" w:tentative="1">
+      <w:start w:val="1"/>
+      <w:numFmt w:val="lowerLetter"/>
+      <w:lvlText w:val="%5."/>
+      <w:lvlJc w:val="left"/>
+      <w:pPr>
+        <w:ind w:left="3340" w:hanging="360"/>
+      </w:pPr>
+    </w:lvl>
+    <w:lvl w:ilvl="5" w:tplc="0409001B" w:tentative="1">
+      <w:start w:val="1"/>
+      <w:numFmt w:val="lowerRoman"/>
+      <w:lvlText w:val="%6."/>
+      <w:lvlJc w:val="right"/>
+      <w:pPr>
+        <w:ind w:left="4060" w:hanging="180"/>
+      </w:pPr>
+    </w:lvl>
+    <w:lvl w:ilvl="6" w:tplc="0409000F" w:tentative="1">
+      <w:start w:val="1"/>
+      <w:numFmt w:val="decimal"/>
+      <w:lvlText w:val="%7."/>
+      <w:lvlJc w:val="left"/>
+      <w:pPr>
+        <w:ind w:left="4780" w:hanging="360"/>
+      </w:pPr>
+    </w:lvl>
+    <w:lvl w:ilvl="7" w:tplc="04090019" w:tentative="1">
+      <w:start w:val="1"/>
+      <w:numFmt w:val="lowerLetter"/>
+      <w:lvlText w:val="%8."/>
+      <w:lvlJc w:val="left"/>
+      <w:pPr>
+        <w:ind w:left="5500" w:hanging="360"/>
+      </w:pPr>
+    </w:lvl>
+    <w:lvl w:ilvl="8" w:tplc="0409001B" w:tentative="1">
+      <w:start w:val="1"/>
+      <w:numFmt w:val="lowerRoman"/>
+      <w:lvlText w:val="%9."/>
+      <w:lvlJc w:val="right"/>
+      <w:pPr>
+        <w:ind w:left="6220" w:hanging="180"/>
+      </w:pPr>
+    </w:lvl>
+  </w:abstractNum>
+  <w:abstractNum w:abstractNumId="9">
     <w:nsid w:val="7F485445"/>
     <w:multiLevelType w:val="hybridMultilevel"/>
     <w:tmpl w:val="30F6C85C"/>
@@ -7016,10 +8446,13 @@
     <w:abstractNumId w:val="0"/>
   </w:num>
   <w:num w:numId="8">
-    <w:abstractNumId w:val="8"/>
+    <w:abstractNumId w:val="9"/>
   </w:num>
   <w:num w:numId="9">
     <w:abstractNumId w:val="2"/>
+  </w:num>
+  <w:num w:numId="10">
+    <w:abstractNumId w:val="8"/>
   </w:num>
 </w:numbering>
 </file>
@@ -7474,6 +8907,11 @@
       <w:u w:val="single"/>
     </w:rPr>
   </w:style>
+  <w:style w:type="character" w:customStyle="1" w:styleId="apple-converted-space">
+    <w:name w:val="apple-converted-space"/>
+    <w:basedOn w:val="DefaultParagraphFont"/>
+    <w:rsid w:val="009F31FB"/>
+  </w:style>
 </w:styles>
 </file>
 
@@ -7743,7 +9181,7 @@
 </file>
 
 <file path=customXml/itemProps1.xml><?xml version="1.0" encoding="utf-8"?>
-<ds:datastoreItem xmlns:ds="http://schemas.openxmlformats.org/officeDocument/2006/customXml" ds:itemID="{E92CDC0F-F71A-9F44-AFD5-E361F85D3AA4}">
+<ds:datastoreItem xmlns:ds="http://schemas.openxmlformats.org/officeDocument/2006/customXml" ds:itemID="{03E75942-8AD7-A04F-B089-DE583C55FF2C}">
   <ds:schemaRefs>
     <ds:schemaRef ds:uri="http://schemas.openxmlformats.org/officeDocument/2006/bibliography"/>
   </ds:schemaRefs>

</xml_diff>